<commit_message>
[CCORDERO] Inseption V3 documentation_part_1
</commit_message>
<xml_diff>
--- a/Satellite Image Classification with Deep Learning.docx
+++ b/Satellite Image Classification with Deep Learning.docx
@@ -1,6 +1,6 @@
 
 <file path=word/document.xml><?xml version="1.0" encoding="utf-8"?>
-<w:document xmlns:wpc="http://schemas.microsoft.com/office/word/2010/wordprocessingCanvas" xmlns:cx="http://schemas.microsoft.com/office/drawing/2014/chartex" xmlns:cx1="http://schemas.microsoft.com/office/drawing/2015/9/8/chartex" xmlns:cx2="http://schemas.microsoft.com/office/drawing/2015/10/21/chartex" xmlns:cx3="http://schemas.microsoft.com/office/drawing/2016/5/9/chartex" xmlns:cx4="http://schemas.microsoft.com/office/drawing/2016/5/10/chartex" xmlns:cx5="http://schemas.microsoft.com/office/drawing/2016/5/11/chartex" xmlns:cx6="http://schemas.microsoft.com/office/drawing/2016/5/12/chartex" xmlns:cx7="http://schemas.microsoft.com/office/drawing/2016/5/13/chartex" xmlns:cx8="http://schemas.microsoft.com/office/drawing/2016/5/14/chartex" xmlns:mc="http://schemas.openxmlformats.org/markup-compatibility/2006" xmlns:aink="http://schemas.microsoft.com/office/drawing/2016/ink" xmlns:am3d="http://schemas.microsoft.com/office/drawing/2017/model3d" xmlns:o="urn:schemas-microsoft-com:office:office" xmlns:r="http://schemas.openxmlformats.org/officeDocument/2006/relationships" xmlns:m="http://schemas.openxmlformats.org/officeDocument/2006/math" xmlns:v="urn:schemas-microsoft-com:vml" xmlns:wp14="http://schemas.microsoft.com/office/word/2010/wordprocessingDrawing" xmlns:wp="http://schemas.openxmlformats.org/drawingml/2006/wordprocessingDrawing" xmlns:w10="urn:schemas-microsoft-com:office:word" xmlns:w="http://schemas.openxmlformats.org/wordprocessingml/2006/main" xmlns:w14="http://schemas.microsoft.com/office/word/2010/wordml" xmlns:w15="http://schemas.microsoft.com/office/word/2012/wordml" xmlns:w16cid="http://schemas.microsoft.com/office/word/2016/wordml/cid" xmlns:w16se="http://schemas.microsoft.com/office/word/2015/wordml/symex" xmlns:wpg="http://schemas.microsoft.com/office/word/2010/wordprocessingGroup" xmlns:wpi="http://schemas.microsoft.com/office/word/2010/wordprocessingInk" xmlns:wne="http://schemas.microsoft.com/office/word/2006/wordml" xmlns:wps="http://schemas.microsoft.com/office/word/2010/wordprocessingShape" mc:Ignorable="w14 w15 w16se w16cid wp14">
+<w:document xmlns:wpc="http://schemas.microsoft.com/office/word/2010/wordprocessingCanvas" xmlns:cx="http://schemas.microsoft.com/office/drawing/2014/chartex" xmlns:cx1="http://schemas.microsoft.com/office/drawing/2015/9/8/chartex" xmlns:mc="http://schemas.openxmlformats.org/markup-compatibility/2006" xmlns:o="urn:schemas-microsoft-com:office:office" xmlns:r="http://schemas.openxmlformats.org/officeDocument/2006/relationships" xmlns:m="http://schemas.openxmlformats.org/officeDocument/2006/math" xmlns:v="urn:schemas-microsoft-com:vml" xmlns:wp14="http://schemas.microsoft.com/office/word/2010/wordprocessingDrawing" xmlns:wp="http://schemas.openxmlformats.org/drawingml/2006/wordprocessingDrawing" xmlns:w10="urn:schemas-microsoft-com:office:word" xmlns:w="http://schemas.openxmlformats.org/wordprocessingml/2006/main" xmlns:w14="http://schemas.microsoft.com/office/word/2010/wordml" xmlns:w15="http://schemas.microsoft.com/office/word/2012/wordml" xmlns:w16se="http://schemas.microsoft.com/office/word/2015/wordml/symex" xmlns:wpg="http://schemas.microsoft.com/office/word/2010/wordprocessingGroup" xmlns:wpi="http://schemas.microsoft.com/office/word/2010/wordprocessingInk" xmlns:wne="http://schemas.microsoft.com/office/word/2006/wordml" xmlns:wps="http://schemas.microsoft.com/office/word/2010/wordprocessingShape" mc:Ignorable="w14 w15 w16se wp14">
   <w:body>
     <w:p>
       <w:pPr>
@@ -57,21 +57,7 @@
         <w:rPr>
           <w:lang w:val="en-US"/>
         </w:rPr>
-        <w:t>The data base will be IARPA Functional Map of the World (</w:t>
-      </w:r>
-      <w:proofErr w:type="spellStart"/>
-      <w:r>
-        <w:rPr>
-          <w:lang w:val="en-US"/>
-        </w:rPr>
-        <w:t>fMoW</w:t>
-      </w:r>
-      <w:proofErr w:type="spellEnd"/>
-      <w:r>
-        <w:rPr>
-          <w:lang w:val="en-US"/>
-        </w:rPr>
-        <w:t>) that is a data set that gathers information from many telescopes and classify the images in 6</w:t>
+        <w:t>The data base will be IARPA Functional Map of the World (fMoW) that is a data set that gathers information from many telescopes and classify the images in 6</w:t>
       </w:r>
       <w:r>
         <w:rPr>
@@ -196,41 +182,11 @@
         </w:rPr>
         <w:t>o</w:t>
       </w:r>
-      <w:bookmarkStart w:id="0" w:name="_GoBack"/>
-      <w:bookmarkEnd w:id="0"/>
-      <w:r>
-        <w:rPr>
-          <w:lang w:val="en-US"/>
-        </w:rPr>
-        <w:t xml:space="preserve"> big. Normally the images taken are small, otherwise it will take too long to process them. Example for </w:t>
-      </w:r>
-      <w:proofErr w:type="spellStart"/>
-      <w:r>
-        <w:rPr>
-          <w:lang w:val="en-US"/>
-        </w:rPr>
-        <w:t>ResNet</w:t>
-      </w:r>
-      <w:proofErr w:type="spellEnd"/>
-      <w:r>
-        <w:rPr>
-          <w:lang w:val="en-US"/>
-        </w:rPr>
-        <w:t xml:space="preserve"> and </w:t>
-      </w:r>
-      <w:proofErr w:type="spellStart"/>
-      <w:r>
-        <w:rPr>
-          <w:lang w:val="en-US"/>
-        </w:rPr>
-        <w:t>DenseNet</w:t>
-      </w:r>
-      <w:proofErr w:type="spellEnd"/>
-      <w:r>
-        <w:rPr>
-          <w:lang w:val="en-US"/>
-        </w:rPr>
-        <w:t>: 224x224, Inception: 299x299.</w:t>
+      <w:r>
+        <w:rPr>
+          <w:lang w:val="en-US"/>
+        </w:rPr>
+        <w:t xml:space="preserve"> big. Normally the images taken are small, otherwise it will take too long to process them. Example for ResNet and DenseNet: 224x224, Inception: 299x299.</w:t>
       </w:r>
       <w:r>
         <w:rPr>
@@ -374,21 +330,7 @@
         <w:rPr>
           <w:lang w:val="en-US"/>
         </w:rPr>
-        <w:t xml:space="preserve"> (IARPA-</w:t>
-      </w:r>
-      <w:proofErr w:type="spellStart"/>
-      <w:r>
-        <w:rPr>
-          <w:lang w:val="en-US"/>
-        </w:rPr>
-        <w:t>fMoW</w:t>
-      </w:r>
-      <w:proofErr w:type="spellEnd"/>
-      <w:r>
-        <w:rPr>
-          <w:lang w:val="en-US"/>
-        </w:rPr>
-        <w:t>)</w:t>
+        <w:t xml:space="preserve"> (IARPA-fMoW)</w:t>
       </w:r>
       <w:r>
         <w:rPr>
@@ -438,21 +380,7 @@
         <w:rPr>
           <w:lang w:val="en-US"/>
         </w:rPr>
-        <w:t xml:space="preserve"> The solution that they also give is to skip all the images with mire that 40% of cloud cover and box sizes smaller </w:t>
-      </w:r>
-      <w:proofErr w:type="spellStart"/>
-      <w:r>
-        <w:rPr>
-          <w:lang w:val="en-US"/>
-        </w:rPr>
-        <w:t>that</w:t>
-      </w:r>
-      <w:proofErr w:type="spellEnd"/>
-      <w:r>
-        <w:rPr>
-          <w:lang w:val="en-US"/>
-        </w:rPr>
-        <w:t xml:space="preserve"> 5 pixels.</w:t>
+        <w:t xml:space="preserve"> The solution that they also give is to skip all the images with mire that 40% of cloud cover and box sizes smaller that 5 pixels.</w:t>
       </w:r>
     </w:p>
     <w:p>
@@ -561,19 +489,11 @@
           <w:lang w:val="en-US"/>
         </w:rPr>
       </w:pPr>
-      <w:proofErr w:type="spellStart"/>
-      <w:r>
-        <w:rPr>
-          <w:lang w:val="en-US"/>
-        </w:rPr>
-        <w:t>Keras</w:t>
-      </w:r>
-      <w:proofErr w:type="spellEnd"/>
-      <w:r>
-        <w:rPr>
-          <w:lang w:val="en-US"/>
-        </w:rPr>
-        <w:t xml:space="preserve"> is used to create the CNN plus the full connected network, the input is the image and the metadata, four CNNs different are used they are connected to a similar full connected, a mean values of the 63 classifications are taken form the 4 systems and the maximum value determines the classification.</w:t>
+      <w:r>
+        <w:rPr>
+          <w:lang w:val="en-US"/>
+        </w:rPr>
+        <w:t>Keras is used to create the CNN plus the full connected network, the input is the image and the metadata, four CNNs different are used they are connected to a similar full connected, a mean values of the 63 classifications are taken form the 4 systems and the maximum value determines the classification.</w:t>
       </w:r>
     </w:p>
     <w:p>
@@ -593,6 +513,7 @@
       <w:r>
         <w:rPr>
           <w:noProof/>
+          <w:lang w:val="en-US"/>
         </w:rPr>
         <w:drawing>
           <wp:inline distT="0" distB="0" distL="0" distR="0" wp14:anchorId="26702987" wp14:editId="37F5E07B">
@@ -647,21 +568,7 @@
         <w:rPr>
           <w:lang w:val="en-US"/>
         </w:rPr>
-        <w:t xml:space="preserve">DenseNet-161 [11], ResNet-152 [10], Inception-v3 [9] and </w:t>
-      </w:r>
-      <w:proofErr w:type="spellStart"/>
-      <w:r>
-        <w:rPr>
-          <w:lang w:val="en-US"/>
-        </w:rPr>
-        <w:t>Xception</w:t>
-      </w:r>
-      <w:proofErr w:type="spellEnd"/>
-      <w:r>
-        <w:rPr>
-          <w:lang w:val="en-US"/>
-        </w:rPr>
-        <w:t xml:space="preserve"> [27].</w:t>
+        <w:t>DenseNet-161 [11], ResNet-152 [10], Inception-v3 [9] and Xception [27].</w:t>
       </w:r>
     </w:p>
     <w:p>
@@ -699,21 +606,7 @@
         <w:rPr>
           <w:lang w:val="en-US"/>
         </w:rPr>
-        <w:t xml:space="preserve">The NNs layers are 90 size input layer, 1024 size hidden layer with a dropout of 0.6 and a 63 size output layer, </w:t>
-      </w:r>
-      <w:proofErr w:type="spellStart"/>
-      <w:r>
-        <w:rPr>
-          <w:lang w:val="en-US"/>
-        </w:rPr>
-        <w:t>softmax</w:t>
-      </w:r>
-      <w:proofErr w:type="spellEnd"/>
-      <w:r>
-        <w:rPr>
-          <w:lang w:val="en-US"/>
-        </w:rPr>
-        <w:t xml:space="preserve"> is the activation function of the output layer.</w:t>
+        <w:t>The NNs layers are 90 size input layer, 1024 size hidden layer with a dropout of 0.6 and a 63 size output layer, softmax is the activation function of the output layer.</w:t>
       </w:r>
     </w:p>
     <w:p>
@@ -864,7 +757,6 @@
           <w:lang w:val="en-US"/>
         </w:rPr>
       </w:pPr>
-      <w:proofErr w:type="spellStart"/>
       <w:r>
         <w:rPr>
           <w:lang w:val="en-US"/>
@@ -872,7 +764,6 @@
         <w:lastRenderedPageBreak/>
         <w:t>DataSet</w:t>
       </w:r>
-      <w:proofErr w:type="spellEnd"/>
     </w:p>
     <w:p>
       <w:pPr>
@@ -883,7 +774,7 @@
       <w:hyperlink r:id="rId5" w:history="1">
         <w:r>
           <w:rPr>
-            <w:rStyle w:val="Hipervnculo"/>
+            <w:rStyle w:val="Hyperlink"/>
             <w:lang w:val="en-US"/>
           </w:rPr>
           <w:t>https://github.com/fMoW/dataset</w:t>
@@ -970,21 +861,7 @@
         <w:rPr>
           <w:lang w:val="en-US"/>
         </w:rPr>
-        <w:t xml:space="preserve"> </w:t>
-      </w:r>
-      <w:proofErr w:type="spellStart"/>
-      <w:r>
-        <w:rPr>
-          <w:lang w:val="en-US"/>
-        </w:rPr>
-        <w:t>ResNets</w:t>
-      </w:r>
-      <w:proofErr w:type="spellEnd"/>
-      <w:r>
-        <w:rPr>
-          <w:lang w:val="en-US"/>
-        </w:rPr>
-        <w:t xml:space="preserve"> use a similar strategy and have shown that many layers contribute very little and can be randomly dropped without problems.</w:t>
+        <w:t xml:space="preserve"> ResNets use a similar strategy and have shown that many layers contribute very little and can be randomly dropped without problems.</w:t>
       </w:r>
       <w:r>
         <w:rPr>
@@ -1002,7 +879,7 @@
       <w:hyperlink r:id="rId6" w:history="1">
         <w:r>
           <w:rPr>
-            <w:rStyle w:val="Hipervnculo"/>
+            <w:rStyle w:val="Hyperlink"/>
             <w:lang w:val="en-US"/>
           </w:rPr>
           <w:t>https://github.com/liuzhuang13/DenseNet</w:t>
@@ -1019,21 +896,7 @@
         <w:rPr>
           <w:lang w:val="en-US"/>
         </w:rPr>
-        <w:t xml:space="preserve">Compared to Inception networks, which also concatenate feature form different layer, </w:t>
-      </w:r>
-      <w:proofErr w:type="spellStart"/>
-      <w:r>
-        <w:rPr>
-          <w:lang w:val="en-US"/>
-        </w:rPr>
-        <w:t>DenseNets</w:t>
-      </w:r>
-      <w:proofErr w:type="spellEnd"/>
-      <w:r>
-        <w:rPr>
-          <w:lang w:val="en-US"/>
-        </w:rPr>
-        <w:t xml:space="preserve"> are simpler and more efficient.</w:t>
+        <w:t>Compared to Inception networks, which also concatenate feature form different layer, DenseNets are simpler and more efficient.</w:t>
       </w:r>
     </w:p>
     <w:p>
@@ -1112,6 +975,7 @@
       <w:r>
         <w:rPr>
           <w:noProof/>
+          <w:lang w:val="en-US"/>
         </w:rPr>
         <w:drawing>
           <wp:inline distT="0" distB="0" distL="0" distR="0" wp14:anchorId="2456B111" wp14:editId="077A8E7B">
@@ -1166,6 +1030,7 @@
       <w:r>
         <w:rPr>
           <w:noProof/>
+          <w:lang w:val="en-US"/>
         </w:rPr>
         <w:drawing>
           <wp:inline distT="0" distB="0" distL="0" distR="0" wp14:anchorId="5CBC2F3F" wp14:editId="4A8A15C3">
@@ -1280,21 +1145,7 @@
         <w:rPr>
           <w:lang w:val="en-US"/>
         </w:rPr>
-        <w:t>BN-</w:t>
-      </w:r>
-      <w:proofErr w:type="spellStart"/>
-      <w:r>
-        <w:rPr>
-          <w:lang w:val="en-US"/>
-        </w:rPr>
-        <w:t>ReLU</w:t>
-      </w:r>
-      <w:proofErr w:type="spellEnd"/>
-      <w:r>
-        <w:rPr>
-          <w:lang w:val="en-US"/>
-        </w:rPr>
-        <w:t>-Conv(1</w:t>
+        <w:t>BN-ReLU-Conv(1</w:t>
       </w:r>
       <w:r>
         <w:rPr>
@@ -1319,21 +1170,7 @@
         <w:rPr>
           <w:lang w:val="en-US"/>
         </w:rPr>
-        <w:t>)-BN-</w:t>
-      </w:r>
-      <w:proofErr w:type="spellStart"/>
-      <w:r>
-        <w:rPr>
-          <w:lang w:val="en-US"/>
-        </w:rPr>
-        <w:t>ReLU</w:t>
-      </w:r>
-      <w:proofErr w:type="spellEnd"/>
-      <w:r>
-        <w:rPr>
-          <w:lang w:val="en-US"/>
-        </w:rPr>
-        <w:t>-Conv(3</w:t>
+        <w:t>)-BN-ReLU-Conv(3</w:t>
       </w:r>
       <w:r>
         <w:rPr>
@@ -1364,21 +1201,7 @@
         <w:rPr>
           <w:lang w:val="en-US"/>
         </w:rPr>
-        <w:t xml:space="preserve"> for </w:t>
-      </w:r>
-      <w:proofErr w:type="spellStart"/>
-      <w:r>
-        <w:rPr>
-          <w:lang w:val="en-US"/>
-        </w:rPr>
-        <w:t>DenseNet</w:t>
-      </w:r>
-      <w:proofErr w:type="spellEnd"/>
-      <w:r>
-        <w:rPr>
-          <w:lang w:val="en-US"/>
-        </w:rPr>
-        <w:t xml:space="preserve"> 121.</w:t>
+        <w:t xml:space="preserve"> for DenseNet 121.</w:t>
       </w:r>
     </w:p>
     <w:p>
@@ -1447,21 +1270,7 @@
         <w:rPr>
           <w:lang w:val="en-US"/>
         </w:rPr>
-        <w:t xml:space="preserve">The architecture for all de DB excepting </w:t>
-      </w:r>
-      <w:proofErr w:type="spellStart"/>
-      <w:r>
-        <w:rPr>
-          <w:lang w:val="en-US"/>
-        </w:rPr>
-        <w:t>imageNet</w:t>
-      </w:r>
-      <w:proofErr w:type="spellEnd"/>
-      <w:r>
-        <w:rPr>
-          <w:lang w:val="en-US"/>
-        </w:rPr>
-        <w:t xml:space="preserve"> was : </w:t>
+        <w:t xml:space="preserve">The architecture for all de DB excepting imageNet was : </w:t>
       </w:r>
       <w:r>
         <w:rPr>
@@ -1507,21 +1316,7 @@
         <w:rPr>
           <w:lang w:val="en-US"/>
         </w:rPr>
-        <w:t xml:space="preserve">nd a </w:t>
-      </w:r>
-      <w:proofErr w:type="spellStart"/>
-      <w:r>
-        <w:rPr>
-          <w:lang w:val="en-US"/>
-        </w:rPr>
-        <w:t>softmax</w:t>
-      </w:r>
-      <w:proofErr w:type="spellEnd"/>
-      <w:r>
-        <w:rPr>
-          <w:lang w:val="en-US"/>
-        </w:rPr>
-        <w:t xml:space="preserve"> </w:t>
+        <w:t xml:space="preserve">nd a softmax </w:t>
       </w:r>
       <w:r>
         <w:rPr>
@@ -1591,35 +1386,7 @@
         <w:rPr>
           <w:lang w:val="en-US"/>
         </w:rPr>
-        <w:t xml:space="preserve"> For </w:t>
-      </w:r>
-      <w:proofErr w:type="spellStart"/>
-      <w:r>
-        <w:rPr>
-          <w:lang w:val="en-US"/>
-        </w:rPr>
-        <w:t>imageNet</w:t>
-      </w:r>
-      <w:proofErr w:type="spellEnd"/>
-      <w:r>
-        <w:rPr>
-          <w:lang w:val="en-US"/>
-        </w:rPr>
-        <w:t xml:space="preserve"> 90 epochs, Initial </w:t>
-      </w:r>
-      <w:proofErr w:type="spellStart"/>
-      <w:r>
-        <w:rPr>
-          <w:lang w:val="en-US"/>
-        </w:rPr>
-        <w:t>lr</w:t>
-      </w:r>
-      <w:proofErr w:type="spellEnd"/>
-      <w:r>
-        <w:rPr>
-          <w:lang w:val="en-US"/>
-        </w:rPr>
-        <w:t xml:space="preserve">=0.1, 0.01 after </w:t>
+        <w:t xml:space="preserve"> For imageNet 90 epochs, Initial lr=0.1, 0.01 after </w:t>
       </w:r>
       <w:r>
         <w:rPr>
@@ -1774,6 +1541,180 @@
           <w:lang w:val="en-US"/>
         </w:rPr>
       </w:pPr>
+      <w:r>
+        <w:rPr>
+          <w:lang w:val="en-US"/>
+        </w:rPr>
+        <w:t>Principles:</w:t>
+      </w:r>
+    </w:p>
+    <w:p>
+      <w:pPr>
+        <w:autoSpaceDE w:val="0"/>
+        <w:autoSpaceDN w:val="0"/>
+        <w:adjustRightInd w:val="0"/>
+        <w:spacing w:after="0" w:line="240" w:lineRule="auto"/>
+        <w:rPr>
+          <w:lang w:val="en-US"/>
+        </w:rPr>
+      </w:pPr>
+      <w:r>
+        <w:rPr>
+          <w:lang w:val="en-US"/>
+        </w:rPr>
+        <w:t>1) The representation size should decrease from the inputs to the outputs.</w:t>
+      </w:r>
+    </w:p>
+    <w:p>
+      <w:pPr>
+        <w:autoSpaceDE w:val="0"/>
+        <w:autoSpaceDN w:val="0"/>
+        <w:adjustRightInd w:val="0"/>
+        <w:spacing w:after="0" w:line="240" w:lineRule="auto"/>
+        <w:rPr>
+          <w:lang w:val="en-US"/>
+        </w:rPr>
+      </w:pPr>
+      <w:r>
+        <w:rPr>
+          <w:lang w:val="en-US"/>
+        </w:rPr>
+        <w:t>2) Highly dimensional layers are easier to train in tiles.</w:t>
+      </w:r>
+    </w:p>
+    <w:p>
+      <w:pPr>
+        <w:autoSpaceDE w:val="0"/>
+        <w:autoSpaceDN w:val="0"/>
+        <w:adjustRightInd w:val="0"/>
+        <w:spacing w:after="0" w:line="240" w:lineRule="auto"/>
+        <w:rPr>
+          <w:lang w:val="en-US"/>
+        </w:rPr>
+      </w:pPr>
+      <w:r>
+        <w:rPr>
+          <w:lang w:val="en-US"/>
+        </w:rPr>
+        <w:t xml:space="preserve">3) </w:t>
+      </w:r>
+      <w:r>
+        <w:rPr>
+          <w:lang w:val="en-US"/>
+        </w:rPr>
+        <w:t>Reduce the dimensions promotes faster learning.</w:t>
+      </w:r>
+    </w:p>
+    <w:p>
+      <w:pPr>
+        <w:autoSpaceDE w:val="0"/>
+        <w:autoSpaceDN w:val="0"/>
+        <w:adjustRightInd w:val="0"/>
+        <w:spacing w:after="0" w:line="240" w:lineRule="auto"/>
+        <w:rPr>
+          <w:lang w:val="en-US"/>
+        </w:rPr>
+      </w:pPr>
+      <w:r>
+        <w:rPr>
+          <w:lang w:val="en-US"/>
+        </w:rPr>
+        <w:t xml:space="preserve">4) </w:t>
+      </w:r>
+      <w:r>
+        <w:rPr>
+          <w:lang w:val="en-US"/>
+        </w:rPr>
+        <w:t>The shall be a balance between the filters per layer and the number of layer, in general the best solution is to increase them in parallel, but the computational power has a limit.</w:t>
+      </w:r>
+    </w:p>
+    <w:p>
+      <w:pPr>
+        <w:autoSpaceDE w:val="0"/>
+        <w:autoSpaceDN w:val="0"/>
+        <w:adjustRightInd w:val="0"/>
+        <w:spacing w:after="0" w:line="240" w:lineRule="auto"/>
+        <w:rPr>
+          <w:lang w:val="en-US"/>
+        </w:rPr>
+      </w:pPr>
+    </w:p>
+    <w:p>
+      <w:pPr>
+        <w:autoSpaceDE w:val="0"/>
+        <w:autoSpaceDN w:val="0"/>
+        <w:adjustRightInd w:val="0"/>
+        <w:spacing w:after="0" w:line="240" w:lineRule="auto"/>
+        <w:rPr>
+          <w:lang w:val="en-US"/>
+        </w:rPr>
+      </w:pPr>
+      <w:r>
+        <w:rPr>
+          <w:lang w:val="en-US"/>
+        </w:rPr>
+        <w:t>There is a principle of factorization with the deep learning, for example we can reduce one layer 5x5 with two layers 3x3. With this we can reduce from 25 parameters to 2(9) = 18 parameters.</w:t>
+      </w:r>
+      <w:r>
+        <w:rPr>
+          <w:lang w:val="en-US"/>
+        </w:rPr>
+        <w:t xml:space="preserve"> We can even factorize in asymmetric filters for example one layer filter 3x3 can be factorized in one layer filters 3x1 and after that one layer filter 1x3.</w:t>
+      </w:r>
+      <w:r>
+        <w:rPr>
+          <w:lang w:val="en-US"/>
+        </w:rPr>
+        <w:t xml:space="preserve"> In general we can factorize any nxn layer into a 1xn convolutional followed by a convolutional nx1.</w:t>
+      </w:r>
+      <w:r>
+        <w:rPr>
+          <w:lang w:val="en-US"/>
+        </w:rPr>
+        <w:t xml:space="preserve"> It seems not to be good in early layer but seem to have good results with inputs between 12 an</w:t>
+      </w:r>
+      <w:r>
+        <w:rPr>
+          <w:lang w:val="en-US"/>
+        </w:rPr>
+        <w:t>d 20. Very good results with 7x1 and 1x7.</w:t>
+      </w:r>
+    </w:p>
+    <w:p>
+      <w:pPr>
+        <w:autoSpaceDE w:val="0"/>
+        <w:autoSpaceDN w:val="0"/>
+        <w:adjustRightInd w:val="0"/>
+        <w:spacing w:after="0" w:line="240" w:lineRule="auto"/>
+        <w:rPr>
+          <w:lang w:val="en-US"/>
+        </w:rPr>
+      </w:pPr>
+    </w:p>
+    <w:p>
+      <w:pPr>
+        <w:autoSpaceDE w:val="0"/>
+        <w:autoSpaceDN w:val="0"/>
+        <w:adjustRightInd w:val="0"/>
+        <w:spacing w:after="0" w:line="240" w:lineRule="auto"/>
+        <w:rPr>
+          <w:lang w:val="en-US"/>
+        </w:rPr>
+      </w:pPr>
+      <w:r>
+        <w:rPr>
+          <w:lang w:val="en-US"/>
+        </w:rPr>
+        <w:t>Following the principle 1) the goal is to reduce the parameters that can be achieved by applying convolution an</w:t>
+      </w:r>
+      <w:r>
+        <w:rPr>
+          <w:lang w:val="en-US"/>
+        </w:rPr>
+        <w:t>d then pooling but the results have to be concatenated.</w:t>
+      </w:r>
+      <w:bookmarkStart w:id="0" w:name="_GoBack"/>
+      <w:bookmarkEnd w:id="0"/>
     </w:p>
     <w:sectPr>
       <w:pgSz w:w="12240" w:h="15840"/>
@@ -1786,7 +1727,7 @@
 </file>
 
 <file path=word/styles.xml><?xml version="1.0" encoding="utf-8"?>
-<w:styles xmlns:mc="http://schemas.openxmlformats.org/markup-compatibility/2006" xmlns:r="http://schemas.openxmlformats.org/officeDocument/2006/relationships" xmlns:w="http://schemas.openxmlformats.org/wordprocessingml/2006/main" xmlns:w14="http://schemas.microsoft.com/office/word/2010/wordml" xmlns:w15="http://schemas.microsoft.com/office/word/2012/wordml" xmlns:w16cid="http://schemas.microsoft.com/office/word/2016/wordml/cid" xmlns:w16se="http://schemas.microsoft.com/office/word/2015/wordml/symex" mc:Ignorable="w14 w15 w16se w16cid">
+<w:styles xmlns:mc="http://schemas.openxmlformats.org/markup-compatibility/2006" xmlns:r="http://schemas.openxmlformats.org/officeDocument/2006/relationships" xmlns:w="http://schemas.openxmlformats.org/wordprocessingml/2006/main" xmlns:w14="http://schemas.microsoft.com/office/word/2010/wordml" xmlns:w15="http://schemas.microsoft.com/office/word/2012/wordml" xmlns:w16se="http://schemas.microsoft.com/office/word/2015/wordml/symex" mc:Ignorable="w14 w15 w16se">
   <w:docDefaults>
     <w:rPrDefault>
       <w:rPr>
@@ -1802,7 +1743,7 @@
       </w:pPr>
     </w:pPrDefault>
   </w:docDefaults>
-  <w:latentStyles w:defLockedState="0" w:defUIPriority="99" w:defSemiHidden="0" w:defUnhideWhenUsed="0" w:defQFormat="0" w:count="376">
+  <w:latentStyles w:defLockedState="0" w:defUIPriority="99" w:defSemiHidden="0" w:defUnhideWhenUsed="0" w:defQFormat="0" w:count="371">
     <w:lsdException w:name="Normal" w:uiPriority="0" w:qFormat="1"/>
     <w:lsdException w:name="heading 1" w:uiPriority="9" w:qFormat="1"/>
     <w:lsdException w:name="heading 2" w:semiHidden="1" w:uiPriority="9" w:unhideWhenUsed="1" w:qFormat="1"/>
@@ -2174,23 +2115,18 @@
     <w:lsdException w:name="List Table 5 Dark Accent 6" w:uiPriority="50"/>
     <w:lsdException w:name="List Table 6 Colorful Accent 6" w:uiPriority="51"/>
     <w:lsdException w:name="List Table 7 Colorful Accent 6" w:uiPriority="52"/>
-    <w:lsdException w:name="Mention" w:semiHidden="1" w:unhideWhenUsed="1"/>
-    <w:lsdException w:name="Smart Hyperlink" w:semiHidden="1" w:unhideWhenUsed="1"/>
-    <w:lsdException w:name="Hashtag" w:semiHidden="1" w:unhideWhenUsed="1"/>
-    <w:lsdException w:name="Unresolved Mention" w:semiHidden="1" w:unhideWhenUsed="1"/>
-    <w:lsdException w:name="Smart Link" w:semiHidden="1" w:unhideWhenUsed="1"/>
   </w:latentStyles>
   <w:style w:type="paragraph" w:default="1" w:styleId="Normal">
     <w:name w:val="Normal"/>
     <w:qFormat/>
   </w:style>
-  <w:style w:type="character" w:default="1" w:styleId="Fuentedeprrafopredeter">
+  <w:style w:type="character" w:default="1" w:styleId="DefaultParagraphFont">
     <w:name w:val="Default Paragraph Font"/>
     <w:uiPriority w:val="1"/>
     <w:semiHidden/>
     <w:unhideWhenUsed/>
   </w:style>
-  <w:style w:type="table" w:default="1" w:styleId="Tablanormal">
+  <w:style w:type="table" w:default="1" w:styleId="TableNormal">
     <w:name w:val="Normal Table"/>
     <w:uiPriority w:val="99"/>
     <w:semiHidden/>
@@ -2205,7 +2141,7 @@
       </w:tblCellMar>
     </w:tblPr>
   </w:style>
-  <w:style w:type="numbering" w:default="1" w:styleId="Sinlista">
+  <w:style w:type="numbering" w:default="1" w:styleId="NoList">
     <w:name w:val="No List"/>
     <w:uiPriority w:val="99"/>
     <w:semiHidden/>
@@ -2227,7 +2163,7 @@
       <w:szCs w:val="24"/>
     </w:rPr>
   </w:style>
-  <w:style w:type="paragraph" w:styleId="Prrafodelista">
+  <w:style w:type="paragraph" w:styleId="ListParagraph">
     <w:name w:val="List Paragraph"/>
     <w:basedOn w:val="Normal"/>
     <w:uiPriority w:val="34"/>
@@ -2238,9 +2174,9 @@
       <w:contextualSpacing/>
     </w:pPr>
   </w:style>
-  <w:style w:type="character" w:styleId="Hipervnculo">
+  <w:style w:type="character" w:styleId="Hyperlink">
     <w:name w:val="Hyperlink"/>
-    <w:basedOn w:val="Fuentedeprrafopredeter"/>
+    <w:basedOn w:val="DefaultParagraphFont"/>
     <w:uiPriority w:val="99"/>
     <w:unhideWhenUsed/>
     <w:rsid w:val="00B14380"/>
@@ -2249,9 +2185,9 @@
       <w:u w:val="single"/>
     </w:rPr>
   </w:style>
-  <w:style w:type="character" w:styleId="Mencinsinresolver">
+  <w:style w:type="character" w:customStyle="1" w:styleId="UnresolvedMention">
     <w:name w:val="Unresolved Mention"/>
-    <w:basedOn w:val="Fuentedeprrafopredeter"/>
+    <w:basedOn w:val="DefaultParagraphFont"/>
     <w:uiPriority w:val="99"/>
     <w:semiHidden/>
     <w:unhideWhenUsed/>

</xml_diff>